<commit_message>
updated who is eligible for what csun doc
</commit_message>
<xml_diff>
--- a/csun-specific/orientations/2022 CSUN Orientation Script for meeting role play - with chair notes.docx
+++ b/csun-specific/orientations/2022 CSUN Orientation Script for meeting role play - with chair notes.docx
@@ -111,6 +111,32 @@
     <w:p/>
     <w:p>
       <w:r>
+        <w:t>If you’d like to follow along in the role play, here’s a version of the script which does a bit to explain what’s happening at each step:</w:t>
+      </w:r>
+    </w:p>
+    <w:p>
+      <w:r>
+        <w:t>https://github.com/AdamSwenson/parliamentary-procedure-explainers/blob/main/csun-specific/orientations/2022%20CSUN%20Orientation%20Script%20for%20role%20play%20-%20narrated.docx</w:t>
+      </w:r>
+      <w:r>
+        <w:t>?raw=true</w:t>
+      </w:r>
+    </w:p>
+    <w:p/>
+    <w:p>
+      <w:r>
+        <w:t>I’ve written a bunch of things explaining various aspects of parliamentary procedure, they’re collected here:</w:t>
+      </w:r>
+    </w:p>
+    <w:p>
+      <w:r>
+        <w:t>https://github.com/AdamSwenson/parliamentary-procedure-explainers</w:t>
+      </w:r>
+    </w:p>
+    <w:p/>
+    <w:p/>
+    <w:p>
+      <w:r>
         <w:t>Scene: A Standing Committee has introduced the following motion</w:t>
       </w:r>
     </w:p>
@@ -188,6 +214,7 @@
         <w:ind w:left="720"/>
       </w:pPr>
       <w:r>
+        <w:lastRenderedPageBreak/>
         <w:t xml:space="preserve">Amendment: That </w:t>
       </w:r>
       <w:r>
@@ -483,6 +510,7 @@
           <w:b/>
           <w:bCs/>
         </w:rPr>
+        <w:lastRenderedPageBreak/>
         <w:t>Senator Spratt</w:t>
       </w:r>
       <w:r>
@@ -552,7 +580,6 @@
           <w:b/>
           <w:bCs/>
         </w:rPr>
-        <w:lastRenderedPageBreak/>
         <w:t>Senator Neubauer</w:t>
       </w:r>
       <w:r>
@@ -770,6 +797,7 @@
           <w:b/>
           <w:bCs/>
         </w:rPr>
+        <w:lastRenderedPageBreak/>
         <w:t>Senator White</w:t>
       </w:r>
       <w:r>
@@ -852,11 +880,7 @@
         <w:t>Senator Smith</w:t>
       </w:r>
       <w:r>
-        <w:t xml:space="preserve">: That’s not something the committee looked into in creating this proposal. However, my committee has heard reports showing that the pandemic has </w:t>
-      </w:r>
-      <w:r>
-        <w:lastRenderedPageBreak/>
-        <w:t xml:space="preserve">been extremely hard on the University Corporation who runs campus food services. So I doubt they’re going to offer too many discounts. </w:t>
+        <w:t xml:space="preserve">: That’s not something the committee looked into in creating this proposal. However, my committee has heard reports showing that the pandemic has been extremely hard on the University Corporation who runs campus food services. So I doubt they’re going to offer too many discounts. </w:t>
       </w:r>
     </w:p>
     <w:p/>
@@ -1060,7 +1084,6 @@
           <w:bCs/>
           <w:highlight w:val="yellow"/>
         </w:rPr>
-        <w:lastRenderedPageBreak/>
         <w:t>Briefly explain that we’ve gone back in time and are now voting on the amended motion.</w:t>
       </w:r>
     </w:p>

</xml_diff>